<commit_message>
Uploaded paper and presentation
</commit_message>
<xml_diff>
--- a/ANALYSIS OF FINANCIAL DATA USING DATA MINING TECHNIQUES_Final_Paper.docx
+++ b/ANALYSIS OF FINANCIAL DATA USING DATA MINING TECHNIQUES_Final_Paper.docx
@@ -418,13 +418,7 @@
         <w:t xml:space="preserve"> </w:t>
       </w:r>
       <w:r>
-        <w:t>The main idea of this paper is to analyze the vast data sets and to provide insights on different financial investments, the dataset which we are considering includes the different parameters related to financial investments for instance stocks, mutual funds or bit coins. The objective here is to provide the insights, analyzing the patterns, improve the risk management and predict the future trends, also to improve the decision making. The scope of the paper is to use the traditional data mining steps such as data pre-processing, data mining techniques such as regression analysis, clustering, decision trees. The application of the project is to provide investment decisions, risk management in financial investments, business strategies, forecasting of trends</w:t>
-      </w:r>
-      <w:r>
-        <w:t xml:space="preserve"> and </w:t>
-      </w:r>
-      <w:r>
-        <w:t>fraud detection.</w:t>
+        <w:t>The main idea of this paper is to analyze the vast data sets and to provide insights on different financial investments, the dataset we are considering includes the different parameters related to financial investments for instance stocks, mutual funds, or bitcoins. The objective here is to provide insights, analyze the patterns, improve risk management, and predict future trends, also to improve decision-making. The scope of the paper is to use traditional data mining steps such as data pre-processing and data mining techniques such as regression analysis, ensemble learning, or neural networks. By training the financial data with different models, we can improve the accuracy of the existing system.</w:t>
       </w:r>
     </w:p>
     <w:p>
@@ -435,13 +429,25 @@
         <w:t>Keywords—</w:t>
       </w:r>
       <w:r>
-        <w:t>Data mining, data pre-processing, clustering, decision trees</w:t>
-      </w:r>
-      <w:r>
-        <w:t>, data prediction</w:t>
-      </w:r>
-      <w:r>
-        <w:t>, regression analysis</w:t>
+        <w:t xml:space="preserve">Data mining, data pre-processing, </w:t>
+      </w:r>
+      <w:r>
+        <w:t>neural networks</w:t>
+      </w:r>
+      <w:r>
+        <w:t xml:space="preserve">, </w:t>
+      </w:r>
+      <w:r>
+        <w:t>ensemble learning</w:t>
+      </w:r>
+      <w:r>
+        <w:t xml:space="preserve">, </w:t>
+      </w:r>
+      <w:r>
+        <w:t>regression analysis</w:t>
+      </w:r>
+      <w:r>
+        <w:t>, prediction</w:t>
       </w:r>
       <w:r>
         <w:t>.</w:t>
@@ -468,63 +474,188 @@
         <w:pStyle w:val="BodyText"/>
       </w:pPr>
       <w:r>
-        <w:t xml:space="preserve">Data mining is a </w:t>
-      </w:r>
-      <w:r>
-        <w:rPr>
-          <w:lang w:val="en-US"/>
-        </w:rPr>
-        <w:t>trending and powerful</w:t>
-      </w:r>
-      <w:r>
-        <w:t xml:space="preserve"> field for performing advanced data analysis and it incorporates methods and tools from statistics and machine learning. Applications for advanced analytics and business intelligence make use of the information produced by this process, which comprises the examination of validated data.</w:t>
+        <w:t>Data mining is a trending and powerful field for performing advanced data analysis and it incorporates methods and tools from statistics and machine learning. Applications for advanced analytics and business intelligence make use of the information produced by this process, which comprises the examination of validated data.</w:t>
       </w:r>
     </w:p>
     <w:p>
       <w:pPr>
         <w:pStyle w:val="BodyText"/>
-        <w:rPr>
-          <w:lang w:val="en-US"/>
-        </w:rPr>
-      </w:pPr>
-      <w:r>
-        <w:rPr>
-          <w:lang w:val="en-US"/>
-        </w:rPr>
-        <w:t>The data mining techniques can be applied over the range of different sectors in the real-time such as research, education, transportation, healthcare, finance and banking, business transactions and much more.</w:t>
+      </w:pPr>
+      <w:r>
+        <w:t>The data mining techniques can be applied over a range of different sectors in real-time such as research, education, transportation, healthcare, finance and banking, business transactions, and much more.</w:t>
       </w:r>
     </w:p>
     <w:p>
       <w:pPr>
         <w:pStyle w:val="BodyText"/>
-        <w:rPr>
-          <w:lang w:val="en-US"/>
-        </w:rPr>
-      </w:pPr>
-      <w:r>
-        <w:rPr>
-          <w:lang w:val="en-US"/>
+      </w:pPr>
+      <w:r>
+        <w:t xml:space="preserve"> To determine whether a business is steady and profitable enough to get capital investment, financial analysis of data is crucial. The balance sheet, cash flow statement, and income statement are where financial analysis concentrates their analysis.</w:t>
+      </w:r>
+    </w:p>
+    <w:p>
+      <w:pPr>
+        <w:pStyle w:val="BodyText"/>
+        <w:rPr>
+          <w:lang w:val="en-US"/>
+        </w:rPr>
+      </w:pPr>
+      <w:r>
+        <w:t>Data mining methods have been applied to financial markets to uncover hidden patterns and forecast upcoming trends and behaviors. The mining of such data, especially high-frequency financial data, often calls for advanced statistical, mathematical, and artificial intelligence techniques.</w:t>
+      </w:r>
+    </w:p>
+    <w:p>
+      <w:pPr>
+        <w:pStyle w:val="Heading1"/>
+      </w:pPr>
+      <w:r>
+        <w:t>Related work</w:t>
+      </w:r>
+    </w:p>
+    <w:p>
+      <w:pPr>
+        <w:pStyle w:val="Heading2"/>
+      </w:pPr>
+      <w:r>
+        <w:t>Data Mining Models</w:t>
+      </w:r>
+    </w:p>
+    <w:p>
+      <w:pPr>
+        <w:pStyle w:val="BodyText"/>
+        <w:rPr>
+          <w:lang w:val="en-US"/>
+        </w:rPr>
+      </w:pPr>
+      <w:r>
+        <w:rPr>
+          <w:lang w:val="en-US"/>
+        </w:rPr>
+        <w:t>There are a lot of data mining techniques/models that can be used to analyze and extract the data. So, it is necessary to understand each method and the efficiency of different techniques so that we can decide on the correct data mining method that can produce effective results with consistency.</w:t>
+      </w:r>
+    </w:p>
+    <w:p>
+      <w:pPr>
+        <w:pStyle w:val="BodyText"/>
+        <w:rPr>
+          <w:lang w:val="en-US"/>
+        </w:rPr>
+      </w:pPr>
+      <w:r>
+        <w:rPr>
+          <w:lang w:val="en-US"/>
+        </w:rPr>
+        <w:t>In general, there are various data mining methods in use and the most popular ones are logistic regression, SVM, and Neural Networks [10]. There are a lot of research studies on these methods, there is a study conducted by Ken Ishibashi and his co-researchers [1], they did a comparison of different data mining models to select a model that will be good for financial data. Their study validated those techniques such as SVM and NN produced higher accuracy than the existing models. There is another review study made by Zhang. C [5], he along with his co-researchers studied 75 articles for a concept called decision fusion which is to fuse the outcomes of different resources.</w:t>
+      </w:r>
+    </w:p>
+    <w:p>
+      <w:pPr>
+        <w:pStyle w:val="BodyText"/>
+        <w:rPr>
+          <w:lang w:val="en-US"/>
+        </w:rPr>
+      </w:pPr>
+      <w:r>
+        <w:rPr>
+          <w:lang w:val="en-US"/>
+        </w:rPr>
+        <w:t>O</w:t>
+      </w:r>
+      <w:r>
+        <w:rPr>
+          <w:lang w:val="en-US"/>
+        </w:rPr>
+        <w:t>ther studies that focus on NN techniques, N. Srinivasan, and C. Lakshmi [2], mentioned in their study that intermittent training of the data results in high accuracy in the prediction of stock values for the banking sector. There are different number of studies using neural networks are been presented in the reference articles [7][8][9] that are used not only to predict data trends but also regarding data fraud.</w:t>
+      </w:r>
+    </w:p>
+    <w:p>
+      <w:pPr>
+        <w:pStyle w:val="BodyText"/>
+      </w:pPr>
+      <w:r>
+        <w:rPr>
+          <w:lang w:val="en-US"/>
+        </w:rPr>
+        <w:t xml:space="preserve">There is a study made by </w:t>
+      </w:r>
+      <w:proofErr w:type="spellStart"/>
+      <w:r>
+        <w:rPr>
+          <w:lang w:val="en-US"/>
+        </w:rPr>
+        <w:t>Bedour</w:t>
+      </w:r>
+      <w:proofErr w:type="spellEnd"/>
+      <w:r>
+        <w:rPr>
+          <w:lang w:val="en-US"/>
+        </w:rPr>
+        <w:t xml:space="preserve"> M. </w:t>
+      </w:r>
+      <w:proofErr w:type="spellStart"/>
+      <w:r>
+        <w:rPr>
+          <w:lang w:val="en-US"/>
+        </w:rPr>
+        <w:t>Alshammari</w:t>
+      </w:r>
+      <w:proofErr w:type="spellEnd"/>
+      <w:r>
+        <w:rPr>
+          <w:lang w:val="en-US"/>
+        </w:rPr>
+        <w:t xml:space="preserve"> and his co-researchers [11], on stock market prediction where they presented the data mining steps (from collection to prediction) clearly and reviewed and compared various techniques on stock data. </w:t>
+      </w:r>
+      <w:r>
+        <w:rPr>
+          <w:lang w:val="en-US"/>
+        </w:rPr>
+        <w:t>O</w:t>
+      </w:r>
+      <w:r>
+        <w:rPr>
+          <w:lang w:val="en-US"/>
+        </w:rPr>
+        <w:t>ther studies that discussed the financial insights and recommendations [12][13] which are very near to our research.</w:t>
+      </w:r>
+    </w:p>
+    <w:p>
+      <w:pPr>
+        <w:pStyle w:val="Heading1"/>
+      </w:pPr>
+      <w:r>
+        <w:t>Methodology</w:t>
+      </w:r>
+    </w:p>
+    <w:p>
+      <w:pPr>
+        <w:jc w:val="both"/>
+        <w:rPr>
+          <w:spacing w:val="-1"/>
+          <w:lang w:val="x-none" w:eastAsia="x-none"/>
+        </w:rPr>
+      </w:pPr>
+      <w:r>
+        <w:rPr>
+          <w:spacing w:val="-1"/>
+          <w:lang w:val="x-none" w:eastAsia="x-none"/>
+        </w:rPr>
+        <w:t xml:space="preserve">Modern algorithms and approaches would likely be used by the machine learning (ML) system proposed for this project to analyze financial data and reach informed judgments. The proposed system would be created to improve the accuracy, dependability, and understandability of the results while addressing the system's flaws. </w:t>
+      </w:r>
+    </w:p>
+    <w:p>
+      <w:pPr>
+        <w:pStyle w:val="BodyText"/>
+        <w:rPr>
+          <w:lang w:val="en-US"/>
+        </w:rPr>
+      </w:pPr>
+      <w:r>
+        <w:rPr>
+          <w:noProof/>
         </w:rPr>
         <w:t xml:space="preserve"> </w:t>
       </w:r>
-      <w:r>
-        <w:rPr>
-          <w:lang w:val="en-US"/>
-        </w:rPr>
-        <w:t>In order to determine whether a business is steady and profitable enough to get capital investment, financial analysis of data is crucial. The balance sheet, cash flow statement, and income statement are where financial analys</w:t>
-      </w:r>
-      <w:r>
-        <w:rPr>
-          <w:lang w:val="en-US"/>
-        </w:rPr>
-        <w:t>i</w:t>
-      </w:r>
-      <w:r>
-        <w:rPr>
-          <w:lang w:val="en-US"/>
-        </w:rPr>
-        <w:t>s concentrate their analysis.</w:t>
-      </w:r>
     </w:p>
     <w:p>
       <w:pPr>
@@ -537,313 +668,8 @@
         <w:rPr>
           <w:lang w:val="en-US"/>
         </w:rPr>
-        <w:t>Data mining methods have been applied to financial markets to uncover hidden patterns and forecast upcoming trends and behaviors. The mining of such data, especially the high-frequency financial data, often calls for advanced statistical, mathematical, and artificial intelligence techniques.</w:t>
-      </w:r>
-    </w:p>
-    <w:p>
-      <w:pPr>
-        <w:pStyle w:val="Heading1"/>
-      </w:pPr>
-      <w:r>
-        <w:t>Related work</w:t>
-      </w:r>
-    </w:p>
-    <w:p>
-      <w:pPr>
-        <w:pStyle w:val="Heading2"/>
-      </w:pPr>
-      <w:r>
-        <w:t>Data Mining Models</w:t>
-      </w:r>
-    </w:p>
-    <w:p>
-      <w:pPr>
-        <w:pStyle w:val="BodyText"/>
-        <w:rPr>
-          <w:lang w:val="en-US"/>
-        </w:rPr>
-      </w:pPr>
-      <w:r>
-        <w:rPr>
-          <w:lang w:val="en-US"/>
-        </w:rPr>
-        <w:t>There are a lot of data mining techniques/models that can be used to analyze and extract the data</w:t>
-      </w:r>
-      <w:r>
-        <w:t>.</w:t>
-      </w:r>
-      <w:r>
-        <w:rPr>
-          <w:lang w:val="en-US"/>
-        </w:rPr>
-        <w:t xml:space="preserve"> So, it is necessary to understand each method and the efficiency of different techniques so that we can decide for the correct data mining method that can produce effective results with consistency.</w:t>
-      </w:r>
-    </w:p>
-    <w:p>
-      <w:pPr>
-        <w:pStyle w:val="BodyText"/>
-        <w:rPr>
-          <w:lang w:val="en-US"/>
-        </w:rPr>
-      </w:pPr>
-      <w:r>
-        <w:rPr>
-          <w:lang w:val="en-US"/>
-        </w:rPr>
-        <w:t xml:space="preserve">In general, there are various data mining methods </w:t>
-      </w:r>
-      <w:r>
-        <w:rPr>
-          <w:lang w:val="en-US"/>
-        </w:rPr>
-        <w:t>in use and the most popular ones are logistic regression, SVM, Neural Networks</w:t>
-      </w:r>
-      <w:r>
-        <w:rPr>
-          <w:lang w:val="en-US"/>
-        </w:rPr>
-        <w:t xml:space="preserve"> [10]</w:t>
-      </w:r>
-      <w:r>
-        <w:rPr>
-          <w:lang w:val="en-US"/>
-        </w:rPr>
-        <w:t xml:space="preserve">. There are lot of research studies on these methods, there is a study conducted by </w:t>
-      </w:r>
-      <w:r>
-        <w:rPr>
-          <w:i/>
-          <w:iCs/>
-        </w:rPr>
-        <w:t>Ken Ishibashi</w:t>
-      </w:r>
-      <w:r>
-        <w:rPr>
-          <w:i/>
-          <w:iCs/>
-          <w:lang w:val="en-US"/>
-        </w:rPr>
-        <w:t xml:space="preserve"> and his co-researchers [1], </w:t>
-      </w:r>
-      <w:r>
-        <w:rPr>
-          <w:lang w:val="en-US"/>
-        </w:rPr>
-        <w:t xml:space="preserve">they did a comparison on different data mining models to select a model that will be good for financial data. </w:t>
-      </w:r>
-      <w:r>
-        <w:rPr>
-          <w:lang w:val="en-US"/>
-        </w:rPr>
-        <w:t>Their</w:t>
-      </w:r>
-      <w:r>
-        <w:rPr>
-          <w:lang w:val="en-US"/>
-        </w:rPr>
-        <w:t xml:space="preserve"> study validated those techniques such as SVM and NN produced a higher accuracy than of the existing models.</w:t>
-      </w:r>
-      <w:r>
-        <w:rPr>
-          <w:lang w:val="en-US"/>
-        </w:rPr>
-        <w:t xml:space="preserve"> There is another review study made by </w:t>
-      </w:r>
-      <w:r>
-        <w:rPr>
-          <w:i/>
-          <w:iCs/>
-          <w:lang w:val="en"/>
-        </w:rPr>
-        <w:t>Zhang</w:t>
-      </w:r>
-      <w:r>
-        <w:rPr>
-          <w:i/>
-          <w:iCs/>
-          <w:lang w:val="en"/>
-        </w:rPr>
-        <w:t>.</w:t>
-      </w:r>
-      <w:r>
-        <w:rPr>
-          <w:i/>
-          <w:iCs/>
-          <w:lang w:val="en"/>
-        </w:rPr>
-        <w:t xml:space="preserve"> C</w:t>
-      </w:r>
-      <w:r>
-        <w:rPr>
-          <w:i/>
-          <w:iCs/>
-          <w:lang w:val="en"/>
-        </w:rPr>
-        <w:t xml:space="preserve"> [5], </w:t>
-      </w:r>
-      <w:r>
-        <w:rPr>
-          <w:lang w:val="en"/>
-        </w:rPr>
-        <w:t>he along with his co-researchers studied 75 articles for a concept called decision fusion which is to fuse the outcomes of different resources.</w:t>
-      </w:r>
-    </w:p>
-    <w:p>
-      <w:pPr>
-        <w:pStyle w:val="BodyText"/>
-        <w:rPr>
-          <w:lang w:val="en-US"/>
-        </w:rPr>
-      </w:pPr>
-      <w:r>
-        <w:rPr>
-          <w:lang w:val="en-US"/>
-        </w:rPr>
-        <w:t xml:space="preserve">There are other studies that focus on </w:t>
-      </w:r>
-      <w:r>
-        <w:rPr>
-          <w:lang w:val="en-US"/>
-        </w:rPr>
-        <w:t xml:space="preserve">NN techniques, </w:t>
-      </w:r>
-      <w:r>
-        <w:rPr>
-          <w:i/>
-          <w:iCs/>
-        </w:rPr>
-        <w:t>N. Srinivasan, C. Lakshmi</w:t>
-      </w:r>
-      <w:r>
-        <w:rPr>
-          <w:i/>
-          <w:iCs/>
-          <w:lang w:val="en-US"/>
-        </w:rPr>
-        <w:t xml:space="preserve"> [2], </w:t>
-      </w:r>
-      <w:r>
-        <w:rPr>
-          <w:lang w:val="en-US"/>
-        </w:rPr>
-        <w:t xml:space="preserve">mentioned in their study that intermittent training of the data results in high accuracy in the prediction of stock values for banking sector. There are different number of studies using neural networks are been presented in </w:t>
-      </w:r>
-      <w:r>
-        <w:rPr>
-          <w:lang w:val="en-US"/>
-        </w:rPr>
-        <w:t xml:space="preserve">the reference articles </w:t>
-      </w:r>
-      <w:r>
-        <w:rPr>
-          <w:lang w:val="en-US"/>
-        </w:rPr>
-        <w:t>[7][8][9]</w:t>
-      </w:r>
-      <w:r>
-        <w:rPr>
-          <w:lang w:val="en-US"/>
-        </w:rPr>
-        <w:t xml:space="preserve"> that are used not only to predict the data trends but also regarding data frauds.</w:t>
-      </w:r>
-    </w:p>
-    <w:p>
-      <w:pPr>
-        <w:pStyle w:val="BodyText"/>
-      </w:pPr>
-      <w:r>
-        <w:rPr>
-          <w:lang w:val="en-US"/>
-        </w:rPr>
-        <w:t xml:space="preserve">There is a study made by </w:t>
-      </w:r>
-      <w:r>
-        <w:rPr>
-          <w:i/>
-          <w:iCs/>
-        </w:rPr>
-        <w:t>Bedour M. Alshammari</w:t>
-      </w:r>
-      <w:r>
-        <w:rPr>
-          <w:i/>
-          <w:iCs/>
-          <w:lang w:val="en-US"/>
-        </w:rPr>
-        <w:t xml:space="preserve"> and his co-researchers [11], </w:t>
-      </w:r>
-      <w:r>
-        <w:rPr>
-          <w:lang w:val="en-US"/>
-        </w:rPr>
-        <w:t>on stock market prediction where they presented about the data mining steps (from collection till prediction) clearly and reviewed and compared various techniques on stocks data. There are other studies which discussed the financial insights and recommendations [12][13] which is very near to our research.</w:t>
-      </w:r>
-    </w:p>
-    <w:p>
-      <w:pPr>
-        <w:pStyle w:val="Heading1"/>
-      </w:pPr>
-      <w:r>
-        <w:t>Methodology</w:t>
-      </w:r>
-    </w:p>
-    <w:p>
-      <w:pPr>
-        <w:pStyle w:val="BodyText"/>
-        <w:rPr>
-          <w:lang w:val="en-US"/>
-        </w:rPr>
-      </w:pPr>
-      <w:r>
-        <w:t>The presented machine learning (ML) system for this project would probably use cutting-edge algorithms and techniques to analyze financial data and make wise decisions. The suggested system would be designed to address the shortcomings of the current system and enhance the precision, dependability, and understandability of the findings.</w:t>
-      </w:r>
-      <w:r>
-        <w:rPr>
-          <w:noProof/>
-        </w:rPr>
-        <w:t xml:space="preserve"> </w:t>
-      </w:r>
-    </w:p>
-    <w:p>
-      <w:pPr>
-        <w:pStyle w:val="BodyText"/>
-        <w:rPr>
-          <w:lang w:val="en-US"/>
-        </w:rPr>
-      </w:pPr>
-      <w:r>
-        <w:rPr>
-          <w:lang w:val="en-US"/>
-        </w:rPr>
-        <w:t xml:space="preserve">When it comes to ML modelling, typically there are two types of learning techniques, one is the supervised learning </w:t>
-      </w:r>
-      <w:r>
-        <w:rPr>
-          <w:lang w:val="en-US"/>
-        </w:rPr>
         <w:lastRenderedPageBreak/>
-        <w:t>and unsupervised learning</w:t>
-      </w:r>
-      <w:r>
-        <w:t>.</w:t>
-      </w:r>
-      <w:r>
-        <w:rPr>
-          <w:lang w:val="en-US"/>
-        </w:rPr>
-        <w:t xml:space="preserve"> The major difference of supervised and unsupervised learning is the labelling of the data, the unsupervised learning basically applies modeling on raw data which will be often used in identify patterns or to cluster the data. </w:t>
-      </w:r>
-      <w:r>
-        <w:rPr>
-          <w:lang w:val="en-US"/>
-        </w:rPr>
-        <w:t>The s</w:t>
-      </w:r>
-      <w:r>
-        <w:rPr>
-          <w:lang w:val="en-US"/>
-        </w:rPr>
-        <w:t>upervised machine learning will learn the relationship between input and output through labelled training data, so is used to classify new data using these learned patterns or in predicting outputs.</w:t>
+        <w:t>There are commonly two different learning methods used for ML modeling: supervised learning and unsupervised learning. Unsupervised learning applies to the model on raw data, which is frequently used to discover patterns or to cluster the data. Supervised learning applies to the labeling of the data, which is the main distinction between supervised and unsupervised learning. To categorize fresh data using these discovered patterns or to forecast outcomes, supervised machine learning will learn the relationship between input and output through labeled training data.</w:t>
       </w:r>
     </w:p>
     <w:p>
@@ -944,71 +770,32 @@
         <w:rPr>
           <w:lang w:val="en-US"/>
         </w:rPr>
-        <w:t>In any data mining project, the flow will start at data collection, we have collected the financial data which is used for stock value prediction</w:t>
-      </w:r>
-      <w:r>
+        <w:t>In any data mining project, the flow will start with data collection, we have collected the financial data which is used for stock value prediction. In the pre-processing stage, the collected data is processed and analyzed to verify whether the data is biased or not, duplication of data, null values, and outliers.</w:t>
+      </w:r>
+    </w:p>
+    <w:p>
+      <w:pPr>
+        <w:pStyle w:val="BodyText"/>
+        <w:rPr>
+          <w:lang w:val="en-US"/>
+        </w:rPr>
+      </w:pPr>
+      <w:r>
+        <w:rPr>
+          <w:lang w:val="en-US"/>
+        </w:rPr>
+        <w:t>The dataset which we considered is of the size 851264 x 7, which includes different parameters related to the stocks, such as the name of the stock(company), high and low values of each stock, and open and closing values for the date. The data consists of various data types which include double, long, and object. From the pre-processing steps, we verified that the data is pure and doesn’t consist of any duplicated values and the outliers are removed and the null values are adjusted using statistical methods</w:t>
+      </w:r>
+      <w:r>
+        <w:rPr>
+          <w:lang w:val="en-US"/>
+        </w:rPr>
         <w:t>.</w:t>
       </w:r>
       <w:r>
         <w:rPr>
           <w:lang w:val="en-US"/>
         </w:rPr>
-        <w:t xml:space="preserve"> In the pre-processing stage the collected data is </w:t>
-      </w:r>
-      <w:r>
-        <w:rPr>
-          <w:lang w:val="en-US"/>
-        </w:rPr>
-        <w:t>processed and analyzed to verify whether the data is biased or not, duplication of data, null values and outliers.</w:t>
-      </w:r>
-    </w:p>
-    <w:p>
-      <w:pPr>
-        <w:pStyle w:val="BodyText"/>
-        <w:rPr>
-          <w:lang w:val="en-US"/>
-        </w:rPr>
-      </w:pPr>
-      <w:r>
-        <w:rPr>
-          <w:lang w:val="en-US"/>
-        </w:rPr>
-        <w:t xml:space="preserve">The dataset which we considered is of the size </w:t>
-      </w:r>
-      <w:r>
-        <w:rPr>
-          <w:lang w:val="en-US"/>
-        </w:rPr>
-        <w:t>851264</w:t>
-      </w:r>
-      <w:r>
-        <w:rPr>
-          <w:lang w:val="en-US"/>
-        </w:rPr>
-        <w:t xml:space="preserve"> x 7, which includes different parameters related to the stocks, such as </w:t>
-      </w:r>
-      <w:r>
-        <w:rPr>
-          <w:lang w:val="en-US"/>
-        </w:rPr>
-        <w:t>name of the stock(company)</w:t>
-      </w:r>
-      <w:r>
-        <w:rPr>
-          <w:lang w:val="en-US"/>
-        </w:rPr>
-        <w:t>, high and low values of each stock,</w:t>
-      </w:r>
-      <w:r>
-        <w:rPr>
-          <w:lang w:val="en-US"/>
-        </w:rPr>
-        <w:t xml:space="preserve"> open and closing values for the date. The data consists of various data types which includes double, long, object. From the pre-processing steps, we verified that data is pure and doesn’t consist any duplicated values and the outliers are removed and the null values are adjusted using statistical methods.</w:t>
-      </w:r>
-      <w:r>
-        <w:rPr>
-          <w:lang w:val="en-US"/>
-        </w:rPr>
         <w:t xml:space="preserve">  </w:t>
       </w:r>
     </w:p>
@@ -1017,7 +804,10 @@
         <w:pStyle w:val="Heading2"/>
       </w:pPr>
       <w:r>
-        <w:t>Algorithm Selection</w:t>
+        <w:t>Feature</w:t>
+      </w:r>
+      <w:r>
+        <w:t xml:space="preserve"> Selection</w:t>
       </w:r>
     </w:p>
     <w:p>
@@ -1036,7 +826,7 @@
         <w:rPr>
           <w:lang w:val="en-US"/>
         </w:rPr>
-        <w:t>As discussed in the earlier sections, there are unsupervised and supervised learning techniques, in our project we discuss both the types of learning in different stages of the project.</w:t>
+        <w:t>The dataset has different parameters that are mentioned in the earlier section, to train the models we require to select the feature or multiple features from the data.</w:t>
       </w:r>
     </w:p>
     <w:p>
@@ -1055,13 +845,7 @@
         <w:rPr>
           <w:lang w:val="en-US"/>
         </w:rPr>
-        <w:t xml:space="preserve">The unsupervised learning such as K-means clustering is used to </w:t>
-      </w:r>
-      <w:r>
-        <w:rPr>
-          <w:lang w:val="en-US"/>
-        </w:rPr>
-        <w:t>identify the patterns in the financial data and the number of clusters are identified using elbow method.</w:t>
+        <w:t>Feature selection is an important step that will help the models to get better accuracy when proper features are used.</w:t>
       </w:r>
     </w:p>
     <w:p>
@@ -1080,31 +864,19 @@
         <w:rPr>
           <w:lang w:val="en-US"/>
         </w:rPr>
-        <w:t xml:space="preserve">In the supervised learning we are using </w:t>
-      </w:r>
-      <w:r>
-        <w:rPr>
-          <w:lang w:val="en-US"/>
-        </w:rPr>
-        <w:t>regression techniques,</w:t>
-      </w:r>
-      <w:r>
-        <w:rPr>
-          <w:lang w:val="en-US"/>
-        </w:rPr>
-        <w:t xml:space="preserve"> Neural Networks (NN)</w:t>
-      </w:r>
-      <w:r>
-        <w:rPr>
-          <w:lang w:val="en-US"/>
-        </w:rPr>
-        <w:t xml:space="preserve"> models</w:t>
-      </w:r>
-      <w:r>
-        <w:rPr>
-          <w:lang w:val="en-US"/>
-        </w:rPr>
-        <w:t xml:space="preserve"> and other techniques for the data prediction.</w:t>
+        <w:t xml:space="preserve">To estimate the proper features there are some techniques such as Principal Component Analysis (PCA) or </w:t>
+      </w:r>
+      <w:r>
+        <w:rPr>
+          <w:lang w:val="en-US"/>
+        </w:rPr>
+        <w:t>Gene</w:t>
+      </w:r>
+      <w:r>
+        <w:rPr>
+          <w:lang w:val="en-US"/>
+        </w:rPr>
+        <w:t>, but the overall features in our dataset are fewer in number we used the correlation technique to check the better features to select.</w:t>
       </w:r>
     </w:p>
     <w:p>
@@ -1131,158 +903,120 @@
           <w:spacing w:val="0"/>
           <w:lang w:val="en-US" w:eastAsia="en-US"/>
         </w:rPr>
-        <w:t>After the pre-processing of the data is completed, one of the main features will be selected for the prediction purpose. As we are using various NN and other data mining techniques we need to train all the models with the original data set, so we used the jupyter notebook powered by anaconda navigator as the software platform for this project, as the data is reasonable size there is not needed for any hardware assistance or any server assistance.</w:t>
-      </w:r>
-    </w:p>
-    <w:p>
-      <w:pPr>
-        <w:pStyle w:val="BodyText"/>
-        <w:ind w:firstLine="18pt"/>
+        <w:t xml:space="preserve">After the pre-processing of the data is completed, one of the main features will be selected for the prediction purpose. As we are using various NN and other data mining techniques we need to train all the models with the original data set, so we used the </w:t>
+      </w:r>
+      <w:proofErr w:type="spellStart"/>
+      <w:r>
         <w:rPr>
           <w:iCs/>
           <w:spacing w:val="0"/>
           <w:lang w:val="en-US" w:eastAsia="en-US"/>
         </w:rPr>
-      </w:pPr>
+        <w:t>jupyter</w:t>
+      </w:r>
+      <w:proofErr w:type="spellEnd"/>
       <w:r>
         <w:rPr>
           <w:iCs/>
           <w:spacing w:val="0"/>
           <w:lang w:val="en-US" w:eastAsia="en-US"/>
         </w:rPr>
-        <w:t>The presented approach would use prepared financial data to train ML models. Cross-validation methods may be used in this situation to enhance model performance and prevent overfitting.</w:t>
-      </w:r>
-      <w:r>
+        <w:t xml:space="preserve"> notebook powered by anaconda navigator as the software platform for this project, as the data is reasonable size there is not needed for any hardware assistance or any server assistance.</w:t>
+      </w:r>
+    </w:p>
+    <w:p>
+      <w:pPr>
+        <w:pStyle w:val="BodyText"/>
+        <w:ind w:firstLine="18pt"/>
         <w:rPr>
           <w:iCs/>
           <w:spacing w:val="0"/>
           <w:lang w:val="en-US" w:eastAsia="en-US"/>
         </w:rPr>
-        <w:t xml:space="preserve"> The financial data is divided as training and testing sets in a ratio of 80:20.</w:t>
-      </w:r>
-    </w:p>
-    <w:p>
-      <w:pPr>
-        <w:pStyle w:val="BodyText"/>
-        <w:ind w:firstLine="18pt"/>
+      </w:pPr>
+      <w:r>
         <w:rPr>
           <w:iCs/>
           <w:spacing w:val="0"/>
           <w:lang w:val="en-US" w:eastAsia="en-US"/>
         </w:rPr>
-      </w:pPr>
-      <w:r>
+        <w:t>The presented approach would use prepared financial data to train ML models. Cross-validation methods may be used in this situation to enhance model performance and prevent overfitting. The financial data is divided into training and testing sets in a ratio of 80:20.</w:t>
+      </w:r>
+    </w:p>
+    <w:p>
+      <w:pPr>
+        <w:pStyle w:val="BodyText"/>
+        <w:ind w:firstLine="18pt"/>
         <w:rPr>
           <w:iCs/>
           <w:spacing w:val="0"/>
           <w:lang w:val="en-US" w:eastAsia="en-US"/>
         </w:rPr>
-        <w:t>In this project we trained NN models such as Artificial Neural Networks (ANN)</w:t>
-      </w:r>
+      </w:pPr>
       <w:r>
         <w:rPr>
           <w:iCs/>
           <w:spacing w:val="0"/>
           <w:lang w:val="en-US" w:eastAsia="en-US"/>
         </w:rPr>
-        <w:t xml:space="preserve"> after going through various articles </w:t>
-      </w:r>
+        <w:t>In this project we trained NN models such as Artificial Neural Networks (ANN) after going through various articles mentioned in the related work, we preferred to keep the number of layers to 6 [1][10] for the efficiency of the model.</w:t>
+      </w:r>
+    </w:p>
+    <w:p>
+      <w:pPr>
+        <w:pStyle w:val="BodyText"/>
+        <w:ind w:firstLine="18pt"/>
+        <w:rPr>
+          <w:iCs/>
+        </w:rPr>
+      </w:pPr>
       <w:r>
         <w:rPr>
           <w:iCs/>
           <w:spacing w:val="0"/>
           <w:lang w:val="en-US" w:eastAsia="en-US"/>
         </w:rPr>
-        <w:t xml:space="preserve">mentioned in the related work, we preferred to keep the number of layers to 6 </w:t>
-      </w:r>
+        <w:t>Along with ANN, we also used some regression techniques, boosted tree classifier models, or ensemble models such as the extreme gradient boosting (</w:t>
+      </w:r>
+      <w:proofErr w:type="spellStart"/>
       <w:r>
         <w:rPr>
           <w:iCs/>
           <w:spacing w:val="0"/>
           <w:lang w:val="en-US" w:eastAsia="en-US"/>
         </w:rPr>
-        <w:t xml:space="preserve">[1][10] </w:t>
-      </w:r>
+        <w:t>XGBoost</w:t>
+      </w:r>
+      <w:proofErr w:type="spellEnd"/>
       <w:r>
         <w:rPr>
           <w:iCs/>
           <w:spacing w:val="0"/>
           <w:lang w:val="en-US" w:eastAsia="en-US"/>
         </w:rPr>
-        <w:t>for efficiency of the model.</w:t>
+        <w:t>) classifier. Apart from the ensemble methods we used another popular modeling, which is linear regression or logistic regression for data prediction.</w:t>
+      </w:r>
+    </w:p>
+    <w:p>
+      <w:pPr>
+        <w:pStyle w:val="Heading2"/>
+      </w:pPr>
+      <w:r>
+        <w:t>Model Evaluation</w:t>
       </w:r>
     </w:p>
     <w:p>
       <w:pPr>
         <w:pStyle w:val="BodyText"/>
-        <w:ind w:firstLine="18pt"/>
-        <w:rPr>
-          <w:iCs/>
-        </w:rPr>
-      </w:pPr>
-      <w:r>
-        <w:rPr>
-          <w:iCs/>
-          <w:spacing w:val="0"/>
-          <w:lang w:val="en-US" w:eastAsia="en-US"/>
-        </w:rPr>
-        <w:t xml:space="preserve">Along with ANN, we also used </w:t>
-      </w:r>
-      <w:r>
-        <w:rPr>
-          <w:iCs/>
-          <w:spacing w:val="0"/>
-          <w:lang w:val="en-US" w:eastAsia="en-US"/>
-        </w:rPr>
-        <w:t xml:space="preserve">some regression techniques, </w:t>
-      </w:r>
-      <w:r>
-        <w:rPr>
-          <w:iCs/>
-          <w:spacing w:val="0"/>
-          <w:lang w:val="en-US" w:eastAsia="en-US"/>
-        </w:rPr>
-        <w:t>boosted tree classifier models or ensemble models such as extreme gradient boosting (XGBoost) classifier.</w:t>
-      </w:r>
-      <w:r>
-        <w:rPr>
-          <w:iCs/>
-          <w:spacing w:val="0"/>
-          <w:lang w:val="en-US" w:eastAsia="en-US"/>
-        </w:rPr>
-        <w:t xml:space="preserve"> </w:t>
-      </w:r>
-      <w:r>
-        <w:rPr>
-          <w:iCs/>
-          <w:spacing w:val="0"/>
-          <w:lang w:val="en-US" w:eastAsia="en-US"/>
-        </w:rPr>
-        <w:t xml:space="preserve">Apart from the ensemble methods we used other popular modelling, which is </w:t>
-      </w:r>
-      <w:r>
-        <w:rPr>
-          <w:iCs/>
-          <w:spacing w:val="0"/>
-          <w:lang w:val="en-US" w:eastAsia="en-US"/>
-        </w:rPr>
-        <w:t>linear regression or logistic regression</w:t>
-      </w:r>
-      <w:r>
-        <w:rPr>
-          <w:iCs/>
-          <w:spacing w:val="0"/>
-          <w:lang w:val="en-US" w:eastAsia="en-US"/>
-        </w:rPr>
-        <w:t xml:space="preserve"> for data prediction.</w:t>
-      </w:r>
-    </w:p>
-    <w:p>
-      <w:pPr>
-        <w:pStyle w:val="Heading2"/>
-      </w:pPr>
-      <w:r>
-        <w:t>Model Evaluation</w:t>
+        <w:rPr>
+          <w:lang w:val="en-US"/>
+        </w:rPr>
+      </w:pPr>
+      <w:r>
+        <w:rPr>
+          <w:lang w:val="en-US"/>
+        </w:rPr>
+        <w:t>After all the models are trained using the training set, the models are evaluated using the testing set, in the model evaluation we are analyzing the accuracy of each model and evaluation report which consists of the parameters such as precision, f1-score, and other related parameters which are useful to compare the models and analyze the hyperparameters used in the training of the models.</w:t>
       </w:r>
     </w:p>
     <w:p>
@@ -1296,13 +1030,21 @@
         <w:rPr>
           <w:lang w:val="en-US"/>
         </w:rPr>
-        <w:t>After all the models are trained using the training set, the models are evaluated using the testing set,</w:t>
-      </w:r>
-      <w:r>
-        <w:rPr>
-          <w:lang w:val="en-US"/>
-        </w:rPr>
-        <w:t xml:space="preserve"> in the model evaluation we are analyzing the accuracy of each model and evaluation report which consists of the parameters such as precision, f1-score and other related parameters which are useful to compare the models and analyze the hyper parameters used in the training of the models.</w:t>
+        <w:t>The accuracy of the models is analyzed for different values of the hyperparameters that are used in each model. The hyper-parameters values are finalized on the best accuracy of the model and some of the hyperparameters such as the number of clusters for k-means and the number of layers for ANN are finalized using a literature survey</w:t>
+      </w:r>
+      <w:r>
+        <w:rPr>
+          <w:lang w:val="en-US"/>
+        </w:rPr>
+        <w:t>.</w:t>
+      </w:r>
+    </w:p>
+    <w:p>
+      <w:pPr>
+        <w:pStyle w:val="Heading1"/>
+      </w:pPr>
+      <w:r>
+        <w:t>Results</w:t>
       </w:r>
     </w:p>
     <w:p>
@@ -1316,29 +1058,7 @@
         <w:rPr>
           <w:lang w:val="en-US"/>
         </w:rPr>
-        <w:t>The accuracy of the models is analyzed for different values of the hyper parameters that are used in each model. The hyper parameters values are finalized on the best accuracy of the model and some of the hyper parameters such as number of clusters for k-means and number of layers for ANN are finalized using literature survey.</w:t>
-      </w:r>
-    </w:p>
-    <w:p>
-      <w:pPr>
-        <w:pStyle w:val="Heading1"/>
-      </w:pPr>
-      <w:r>
-        <w:t>Results</w:t>
-      </w:r>
-    </w:p>
-    <w:p>
-      <w:pPr>
-        <w:pStyle w:val="BodyText"/>
-        <w:rPr>
-          <w:lang w:val="en-US"/>
-        </w:rPr>
-      </w:pPr>
-      <w:r>
-        <w:rPr>
-          <w:lang w:val="en-US"/>
-        </w:rPr>
-        <w:t>This project uses different models to predict the stock value based on the different values of the particular date, before training the model using the stock data, the data is cleaned up using pre-processing techniques and checked for null values and duplication of values. Here are some results from the pre-processing stage such as identified outliers, correlation results.</w:t>
+        <w:t>This project uses different models to predict the stock value based on the different values of a particular date, before training the model using the stock data, the data is cleaned up using pre-processing techniques and checked for null values and duplication of values. Here are some results from the pre-processing stage such as identified outliers, and correlation results.</w:t>
       </w:r>
     </w:p>
     <w:p>
@@ -1527,31 +1247,19 @@
           <w:lang w:val="en-US"/>
         </w:rPr>
         <w:lastRenderedPageBreak/>
-        <w:t xml:space="preserve">The below plot is to display the evaluation of the linear regression model. The plot is drawn in comparison of the predicted values versus the test data set that is created for evaluation of the model. This model achieved </w:t>
-      </w:r>
-      <w:r>
-        <w:rPr>
-          <w:lang w:val="en-US"/>
-        </w:rPr>
-        <w:t xml:space="preserve">nearly </w:t>
-      </w:r>
-      <w:r>
-        <w:rPr>
-          <w:lang w:val="en-US"/>
-        </w:rPr>
-        <w:t xml:space="preserve">100% accuracy with a Mean Squared Error (MSE) and Mean Absolute Error (MAE) of </w:t>
-      </w:r>
-      <w:r>
-        <w:rPr>
-          <w:lang w:val="en-US"/>
-        </w:rPr>
-        <w:t>83</w:t>
-      </w:r>
-      <w:r>
-        <w:rPr>
-          <w:lang w:val="en-US"/>
-        </w:rPr>
-        <w:t>.</w:t>
+        <w:t xml:space="preserve">The evaluation of the linear regression model is shown in the plot below. The test data set is prepared for the model's evaluation, and the projected values are plotted against it. This model had a Mean Squared Error (MSE) and Mean Absolute Error (MAE) of 83, which is almost </w:t>
+      </w:r>
+      <w:r>
+        <w:rPr>
+          <w:lang w:val="en-US"/>
+        </w:rPr>
+        <w:t xml:space="preserve">99% </w:t>
+      </w:r>
+      <w:r>
+        <w:rPr>
+          <w:lang w:val="en-US"/>
+        </w:rPr>
+        <w:t>accurate.</w:t>
       </w:r>
     </w:p>
     <w:p>
@@ -1645,7 +1353,7 @@
         <w:rPr>
           <w:lang w:val="en-US"/>
         </w:rPr>
-        <w:t>There are other models that are still under testing stage such as ANN and other boosted tree classifiers. Currently the methods aren’t providing better accuracy as expected. The comparison of prediction values against the testing data for ANN is provided below.</w:t>
+        <w:t>Other models are still in the testing stage such as ANN and other boosted tree classifiers. Currently, the methods aren’t providing better accuracy as expected. The comparison of prediction values against the testing data for ANN is provided below.</w:t>
       </w:r>
     </w:p>
     <w:p>
@@ -1662,9 +1370,9 @@
           <w:noProof/>
         </w:rPr>
         <w:drawing>
-          <wp:inline distT="0" distB="0" distL="0" distR="0" wp14:anchorId="1CB878C9" wp14:editId="4A203E85">
-            <wp:extent cx="3089910" cy="1526540"/>
-            <wp:effectExtent l="0" t="0" r="0" b="0"/>
+          <wp:inline distT="0" distB="0" distL="0" distR="0" wp14:anchorId="1CB878C9" wp14:editId="4A106510">
+            <wp:extent cx="2776292" cy="1371600"/>
+            <wp:effectExtent l="0" t="0" r="5080" b="0"/>
             <wp:docPr id="9" name="Picture 9"/>
             <wp:cNvGraphicFramePr>
               <a:graphicFrameLocks xmlns:a="http://purl.oclc.org/ooxml/drawingml/main" noChangeAspect="1"/>
@@ -1694,7 +1402,7 @@
                   <pic:spPr bwMode="auto">
                     <a:xfrm>
                       <a:off x="0" y="0"/>
-                      <a:ext cx="3089910" cy="1526540"/>
+                      <a:ext cx="2803810" cy="1385195"/>
                     </a:xfrm>
                     <a:prstGeom prst="rect">
                       <a:avLst/>
@@ -1751,13 +1459,7 @@
         <w:rPr>
           <w:lang w:val="en-US"/>
         </w:rPr>
-        <w:t>As it is clearly seen that the predicted values aren’t better as expected</w:t>
-      </w:r>
-      <w:r>
-        <w:rPr>
-          <w:lang w:val="en-US"/>
-        </w:rPr>
-        <w:t xml:space="preserve"> from the accuracy value it is clear that the models such as XG boost aren’t preferable even though they are better at classification of the data.</w:t>
+        <w:t>As it is seen that the predicted values aren’t better than expected from the accuracy value it is clear that the models such as XG boost aren’t preferable even though they are better at classification of the data.</w:t>
       </w:r>
     </w:p>
     <w:p>
@@ -1772,7 +1474,7 @@
         <w:rPr>
           <w:lang w:val="en-US"/>
         </w:rPr>
-        <w:t>The ANN has the minimum loss compared to the linear regression. As the neural networks divide the data into batches for each batch of data the prediction loss is getting reduced, that helps in getting less MSE for overall data.</w:t>
+        <w:t>The ANN has the minimum loss compared to the linear regression. As the neural networks divide the data into batches for each batch of data the prediction loss is getting reduced, which helps in getting less MSE for overall data.</w:t>
       </w:r>
     </w:p>
     <w:p>
@@ -1794,13 +1496,7 @@
         <w:rPr>
           <w:lang w:val="en-US"/>
         </w:rPr>
-        <w:t xml:space="preserve">The current data consists of open, close, high and low stock values for each stock, it will be helpful in understanding and prediction of closing value for a particular day before the market get closed. But to estimate a high or low or closing value it might require special data which includes the different </w:t>
-      </w:r>
-      <w:r>
-        <w:rPr>
-          <w:lang w:val="en-US"/>
-        </w:rPr>
-        <w:t>factors which might influence the stock price of that particular company.</w:t>
+        <w:t>The current data consists of open, close, high, and low stock values for each stock, it will help understand and predict of closing value for a particular day before the market gets closed. But to estimate a high or low or closing value it might require special data which includes the different factors which might influence the stock price of that particular company.</w:t>
       </w:r>
     </w:p>
     <w:p>
@@ -1814,7 +1510,13 @@
         <w:rPr>
           <w:lang w:val="en-US"/>
         </w:rPr>
-        <w:t>Our project is better than current system which is available in the market, still there are few limitations that can be fixed to better the system. As we are dealing with larger datasets, we cannot predict the closing value of all company stocks at a time. If we are interested in a specific company, we can check for that stock value. Hence for the further improvement we are striving to modify the project such a way it shall increase the accuracy at a time able to analyze and give better prediction.</w:t>
+        <w:t xml:space="preserve">Our project is better than the current system which is available in the market, still, there are a few limitations that </w:t>
+      </w:r>
+      <w:r>
+        <w:rPr>
+          <w:lang w:val="en-US"/>
+        </w:rPr>
+        <w:t>can be fixed to better the system. As we are dealing with larger datasets, we cannot predict the closing value of all company stocks at a time. If we are interested in a specific company, we can check for that stock value. Hence for further improvement, we are striving to modify the project in such a way it shall increase the accuracy at a time able to analyze and give better predictions.</w:t>
       </w:r>
     </w:p>
     <w:p>
@@ -1831,7 +1533,10 @@
         <w:jc w:val="both"/>
       </w:pPr>
       <w:r>
-        <w:t>From this project we are able to analyze the stock data and able to predict the closing value of the stock with higher accuracies with the linear regression model, and able to decrease the error using ANN model. But the classification model which we used XG Boost model isn’t predicting with good accuracy so we would like to conclude that the ensemble classifier aren’t good for prediction of stock value but regression and neural networks can be preferred as they are getting less error and high accuracy.</w:t>
+        <w:t>From this project, we are analyzing the stock data and can predict the closing value of the various company stocks. As it turns out that the stock dataset is a continuous and linearly dependent data the linear regression model can predict the values with higher accuracies even with outliers in the dataset. But by using the ANN model we can decrease the error. But the classification model which we used the XG Boost model isn’t predicting with good accuracy so we would like to conclude that the ensemble learning isn’t good for the prediction of stock value but regression and neural networks can be preferred as they are getting less error/high accuracy.</w:t>
+      </w:r>
+      <w:r>
+        <w:t xml:space="preserve"> </w:t>
       </w:r>
     </w:p>
     <w:p>
@@ -3357,6 +3062,119 @@
     </w:lvl>
   </w:abstractNum>
   <w:abstractNum w:abstractNumId="18" w15:restartNumberingAfterBreak="0">
+    <w:nsid w:val="4ABA7B3F"/>
+    <w:multiLevelType w:val="hybridMultilevel"/>
+    <w:tmpl w:val="F132B70C"/>
+    <w:lvl w:ilvl="0" w:tplc="04090001">
+      <w:start w:val="1"/>
+      <w:numFmt w:val="bullet"/>
+      <w:lvlText w:val=""/>
+      <w:lvlJc w:val="start"/>
+      <w:pPr>
+        <w:ind w:start="82.80pt" w:hanging="18pt"/>
+      </w:pPr>
+      <w:rPr>
+        <w:rFonts w:ascii="Symbol" w:hAnsi="Symbol" w:hint="default"/>
+      </w:rPr>
+    </w:lvl>
+    <w:lvl w:ilvl="1" w:tplc="04090003" w:tentative="1">
+      <w:start w:val="1"/>
+      <w:numFmt w:val="bullet"/>
+      <w:lvlText w:val="o"/>
+      <w:lvlJc w:val="start"/>
+      <w:pPr>
+        <w:ind w:start="118.80pt" w:hanging="18pt"/>
+      </w:pPr>
+      <w:rPr>
+        <w:rFonts w:ascii="Courier New" w:hAnsi="Courier New" w:cs="Courier New" w:hint="default"/>
+      </w:rPr>
+    </w:lvl>
+    <w:lvl w:ilvl="2" w:tplc="04090005" w:tentative="1">
+      <w:start w:val="1"/>
+      <w:numFmt w:val="bullet"/>
+      <w:lvlText w:val=""/>
+      <w:lvlJc w:val="start"/>
+      <w:pPr>
+        <w:ind w:start="154.80pt" w:hanging="18pt"/>
+      </w:pPr>
+      <w:rPr>
+        <w:rFonts w:ascii="Wingdings" w:hAnsi="Wingdings" w:hint="default"/>
+      </w:rPr>
+    </w:lvl>
+    <w:lvl w:ilvl="3" w:tplc="04090001" w:tentative="1">
+      <w:start w:val="1"/>
+      <w:numFmt w:val="bullet"/>
+      <w:lvlText w:val=""/>
+      <w:lvlJc w:val="start"/>
+      <w:pPr>
+        <w:ind w:start="190.80pt" w:hanging="18pt"/>
+      </w:pPr>
+      <w:rPr>
+        <w:rFonts w:ascii="Symbol" w:hAnsi="Symbol" w:hint="default"/>
+      </w:rPr>
+    </w:lvl>
+    <w:lvl w:ilvl="4" w:tplc="04090003" w:tentative="1">
+      <w:start w:val="1"/>
+      <w:numFmt w:val="bullet"/>
+      <w:lvlText w:val="o"/>
+      <w:lvlJc w:val="start"/>
+      <w:pPr>
+        <w:ind w:start="226.80pt" w:hanging="18pt"/>
+      </w:pPr>
+      <w:rPr>
+        <w:rFonts w:ascii="Courier New" w:hAnsi="Courier New" w:cs="Courier New" w:hint="default"/>
+      </w:rPr>
+    </w:lvl>
+    <w:lvl w:ilvl="5" w:tplc="04090005" w:tentative="1">
+      <w:start w:val="1"/>
+      <w:numFmt w:val="bullet"/>
+      <w:lvlText w:val=""/>
+      <w:lvlJc w:val="start"/>
+      <w:pPr>
+        <w:ind w:start="262.80pt" w:hanging="18pt"/>
+      </w:pPr>
+      <w:rPr>
+        <w:rFonts w:ascii="Wingdings" w:hAnsi="Wingdings" w:hint="default"/>
+      </w:rPr>
+    </w:lvl>
+    <w:lvl w:ilvl="6" w:tplc="04090001" w:tentative="1">
+      <w:start w:val="1"/>
+      <w:numFmt w:val="bullet"/>
+      <w:lvlText w:val=""/>
+      <w:lvlJc w:val="start"/>
+      <w:pPr>
+        <w:ind w:start="298.80pt" w:hanging="18pt"/>
+      </w:pPr>
+      <w:rPr>
+        <w:rFonts w:ascii="Symbol" w:hAnsi="Symbol" w:hint="default"/>
+      </w:rPr>
+    </w:lvl>
+    <w:lvl w:ilvl="7" w:tplc="04090003" w:tentative="1">
+      <w:start w:val="1"/>
+      <w:numFmt w:val="bullet"/>
+      <w:lvlText w:val="o"/>
+      <w:lvlJc w:val="start"/>
+      <w:pPr>
+        <w:ind w:start="334.80pt" w:hanging="18pt"/>
+      </w:pPr>
+      <w:rPr>
+        <w:rFonts w:ascii="Courier New" w:hAnsi="Courier New" w:cs="Courier New" w:hint="default"/>
+      </w:rPr>
+    </w:lvl>
+    <w:lvl w:ilvl="8" w:tplc="04090005" w:tentative="1">
+      <w:start w:val="1"/>
+      <w:numFmt w:val="bullet"/>
+      <w:lvlText w:val=""/>
+      <w:lvlJc w:val="start"/>
+      <w:pPr>
+        <w:ind w:start="370.80pt" w:hanging="18pt"/>
+      </w:pPr>
+      <w:rPr>
+        <w:rFonts w:ascii="Wingdings" w:hAnsi="Wingdings" w:hint="default"/>
+      </w:rPr>
+    </w:lvl>
+  </w:abstractNum>
+  <w:abstractNum w:abstractNumId="19" w15:restartNumberingAfterBreak="0">
     <w:nsid w:val="52CA544A"/>
     <w:multiLevelType w:val="singleLevel"/>
     <w:tmpl w:val="AED6D67E"/>
@@ -3383,7 +3201,7 @@
       </w:rPr>
     </w:lvl>
   </w:abstractNum>
-  <w:abstractNum w:abstractNumId="19" w15:restartNumberingAfterBreak="0">
+  <w:abstractNum w:abstractNumId="20" w15:restartNumberingAfterBreak="0">
     <w:nsid w:val="6C402C58"/>
     <w:multiLevelType w:val="hybridMultilevel"/>
     <w:tmpl w:val="9A1CA078"/>
@@ -3528,7 +3346,7 @@
       </w:rPr>
     </w:lvl>
   </w:abstractNum>
-  <w:abstractNum w:abstractNumId="20" w15:restartNumberingAfterBreak="0">
+  <w:abstractNum w:abstractNumId="21" w15:restartNumberingAfterBreak="0">
     <w:nsid w:val="6CD32DA8"/>
     <w:multiLevelType w:val="singleLevel"/>
     <w:tmpl w:val="166470C2"/>
@@ -3558,7 +3376,7 @@
     <w:abstractNumId w:val="14"/>
   </w:num>
   <w:num w:numId="2">
-    <w:abstractNumId w:val="19"/>
+    <w:abstractNumId w:val="20"/>
   </w:num>
   <w:num w:numId="3">
     <w:abstractNumId w:val="13"/>
@@ -3576,10 +3394,10 @@
     <w:abstractNumId w:val="16"/>
   </w:num>
   <w:num w:numId="8">
-    <w:abstractNumId w:val="18"/>
+    <w:abstractNumId w:val="19"/>
   </w:num>
   <w:num w:numId="9">
-    <w:abstractNumId w:val="20"/>
+    <w:abstractNumId w:val="21"/>
   </w:num>
   <w:num w:numId="10">
     <w:abstractNumId w:val="15"/>
@@ -3625,6 +3443,9 @@
   </w:num>
   <w:num w:numId="24">
     <w:abstractNumId w:val="17"/>
+  </w:num>
+  <w:num w:numId="25">
+    <w:abstractNumId w:val="18"/>
   </w:num>
 </w:numbering>
 </file>

</xml_diff>

<commit_message>
Final Version paper and presentation
</commit_message>
<xml_diff>
--- a/ANALYSIS OF FINANCIAL DATA USING DATA MINING TECHNIQUES_Final_Paper.docx
+++ b/ANALYSIS OF FINANCIAL DATA USING DATA MINING TECHNIQUES_Final_Paper.docx
@@ -994,7 +994,23 @@
           <w:spacing w:val="0"/>
           <w:lang w:val="en-US" w:eastAsia="en-US"/>
         </w:rPr>
-        <w:t>) classifier. Apart from the ensemble methods we used another popular modeling, which is linear regression or logistic regression for data prediction.</w:t>
+        <w:t xml:space="preserve">) </w:t>
+      </w:r>
+      <w:r>
+        <w:rPr>
+          <w:iCs/>
+          <w:spacing w:val="0"/>
+          <w:lang w:val="en-US" w:eastAsia="en-US"/>
+        </w:rPr>
+        <w:t>regressor</w:t>
+      </w:r>
+      <w:r>
+        <w:rPr>
+          <w:iCs/>
+          <w:spacing w:val="0"/>
+          <w:lang w:val="en-US" w:eastAsia="en-US"/>
+        </w:rPr>
+        <w:t>. Apart from the ensemble methods we used another popular modeling, which is linear regression or logistic regression for data prediction.</w:t>
       </w:r>
     </w:p>
     <w:p>
@@ -1016,7 +1032,19 @@
         <w:rPr>
           <w:lang w:val="en-US"/>
         </w:rPr>
-        <w:t>After all the models are trained using the training set, the models are evaluated using the testing set, in the model evaluation we are analyzing the accuracy of each model and evaluation report which consists of the parameters such as precision, f1-score, and other related parameters which are useful to compare the models and analyze the hyperparameters used in the training of the models.</w:t>
+        <w:t xml:space="preserve">After all the models are trained using the training set, the models are evaluated using the testing set, in the model evaluation we are analyzing the accuracy of each model and </w:t>
+      </w:r>
+      <w:r>
+        <w:rPr>
+          <w:lang w:val="en-US"/>
+        </w:rPr>
+        <w:t>mean square error, r2 scores for every model</w:t>
+      </w:r>
+      <w:r>
+        <w:rPr>
+          <w:lang w:val="en-US"/>
+        </w:rPr>
+        <w:t xml:space="preserve"> which are useful to compare the models and analyze the hyperparameters used in the training of the models.</w:t>
       </w:r>
     </w:p>
     <w:p>
@@ -1030,7 +1058,45 @@
         <w:rPr>
           <w:lang w:val="en-US"/>
         </w:rPr>
-        <w:t>The accuracy of the models is analyzed for different values of the hyperparameters that are used in each model. The hyper-parameters values are finalized on the best accuracy of the model and some of the hyperparameters such as the number of clusters for k-means and the number of layers for ANN are finalized using a literature survey</w:t>
+        <w:t xml:space="preserve">The accuracy of the models is analyzed for different values of the hyperparameters that are used in each model. The hyper-parameters values are finalized on the best accuracy of the model and some of the hyperparameters such as the number of </w:t>
+      </w:r>
+      <w:r>
+        <w:rPr>
+          <w:lang w:val="en-US"/>
+        </w:rPr>
+        <w:t xml:space="preserve">batch </w:t>
+      </w:r>
+      <w:proofErr w:type="gramStart"/>
+      <w:r>
+        <w:rPr>
+          <w:lang w:val="en-US"/>
+        </w:rPr>
+        <w:t xml:space="preserve">size </w:t>
+      </w:r>
+      <w:r>
+        <w:rPr>
+          <w:lang w:val="en-US"/>
+        </w:rPr>
+        <w:t xml:space="preserve"> for</w:t>
+      </w:r>
+      <w:proofErr w:type="gramEnd"/>
+      <w:r>
+        <w:rPr>
+          <w:lang w:val="en-US"/>
+        </w:rPr>
+        <w:t xml:space="preserve"> ANN </w:t>
+      </w:r>
+      <w:r>
+        <w:rPr>
+          <w:lang w:val="en-US"/>
+        </w:rPr>
+        <w:t xml:space="preserve">or ratio of splitting the data and other </w:t>
+      </w:r>
+      <w:r>
+        <w:rPr>
+          <w:lang w:val="en-US"/>
+        </w:rPr>
+        <w:t>are finalized using a literature survey</w:t>
       </w:r>
       <w:r>
         <w:rPr>
@@ -1169,9 +1235,9 @@
           <w:noProof/>
         </w:rPr>
         <w:drawing>
-          <wp:inline distT="0" distB="0" distL="0" distR="0" wp14:anchorId="76FC62B7" wp14:editId="7468C8FF">
-            <wp:extent cx="3089910" cy="1859280"/>
-            <wp:effectExtent l="0" t="0" r="0" b="7620"/>
+          <wp:inline distT="0" distB="0" distL="0" distR="0" wp14:anchorId="76FC62B7" wp14:editId="2A7FA752">
+            <wp:extent cx="2945130" cy="1772162"/>
+            <wp:effectExtent l="0" t="0" r="7620" b="0"/>
             <wp:docPr id="7" name="Picture 7"/>
             <wp:cNvGraphicFramePr>
               <a:graphicFrameLocks xmlns:a="http://purl.oclc.org/ooxml/drawingml/main" noChangeAspect="1"/>
@@ -1201,7 +1267,7 @@
                   <pic:spPr bwMode="auto">
                     <a:xfrm>
                       <a:off x="0" y="0"/>
-                      <a:ext cx="3089910" cy="1859280"/>
+                      <a:ext cx="2946410" cy="1772932"/>
                     </a:xfrm>
                     <a:prstGeom prst="rect">
                       <a:avLst/>
@@ -1247,13 +1313,49 @@
           <w:lang w:val="en-US"/>
         </w:rPr>
         <w:lastRenderedPageBreak/>
-        <w:t xml:space="preserve">The evaluation of the linear regression model is shown in the plot below. The test data set is prepared for the model's evaluation, and the projected values are plotted against it. This model had a Mean Squared Error (MSE) and Mean Absolute Error (MAE) of 83, which is almost </w:t>
-      </w:r>
-      <w:r>
-        <w:rPr>
-          <w:lang w:val="en-US"/>
-        </w:rPr>
-        <w:t xml:space="preserve">99% </w:t>
+        <w:t>The evaluation of the linear regression model is shown in the plot below. The test data set is prepared for the model's evaluation, and the projected values are plotted against it. This model had a Mean Squared Error (MSE)</w:t>
+      </w:r>
+      <w:r>
+        <w:rPr>
+          <w:lang w:val="en-US"/>
+        </w:rPr>
+        <w:t xml:space="preserve"> around 28</w:t>
+      </w:r>
+      <w:r>
+        <w:rPr>
+          <w:lang w:val="en-US"/>
+        </w:rPr>
+        <w:t xml:space="preserve"> and Mean Absolute Error (MAE) of </w:t>
+      </w:r>
+      <w:r>
+        <w:rPr>
+          <w:lang w:val="en-US"/>
+        </w:rPr>
+        <w:t>3</w:t>
+      </w:r>
+      <w:r>
+        <w:rPr>
+          <w:lang w:val="en-US"/>
+        </w:rPr>
+        <w:t xml:space="preserve">, which is almost </w:t>
+      </w:r>
+      <w:r>
+        <w:rPr>
+          <w:lang w:val="en-US"/>
+        </w:rPr>
+        <w:t>99</w:t>
+      </w:r>
+      <w:r>
+        <w:rPr>
+          <w:lang w:val="en-US"/>
+        </w:rPr>
+        <w:t>.9</w:t>
+      </w:r>
+      <w:r>
+        <w:rPr>
+          <w:lang w:val="en-US"/>
+        </w:rPr>
+        <w:t xml:space="preserve">% </w:t>
       </w:r>
       <w:r>
         <w:rPr>
@@ -1276,10 +1378,10 @@
           <w:noProof/>
         </w:rPr>
         <w:drawing>
-          <wp:inline distT="0" distB="0" distL="0" distR="0" wp14:anchorId="44A33528" wp14:editId="742181FF">
-            <wp:extent cx="3089910" cy="2719070"/>
-            <wp:effectExtent l="0" t="0" r="0" b="5080"/>
-            <wp:docPr id="8" name="Picture 8"/>
+          <wp:inline distT="0" distB="0" distL="0" distR="0" wp14:anchorId="18EB120D" wp14:editId="646606FC">
+            <wp:extent cx="2602230" cy="1253520"/>
+            <wp:effectExtent l="0" t="0" r="7620" b="3810"/>
+            <wp:docPr id="2" name="Picture 2"/>
             <wp:cNvGraphicFramePr>
               <a:graphicFrameLocks xmlns:a="http://purl.oclc.org/ooxml/drawingml/main" noChangeAspect="1"/>
             </wp:cNvGraphicFramePr>
@@ -1287,7 +1389,7 @@
               <a:graphicData uri="http://purl.oclc.org/ooxml/drawingml/picture">
                 <pic:pic xmlns:pic="http://purl.oclc.org/ooxml/drawingml/picture">
                   <pic:nvPicPr>
-                    <pic:cNvPr id="0" name="Picture 5"/>
+                    <pic:cNvPr id="0" name="Picture 1"/>
                     <pic:cNvPicPr>
                       <a:picLocks noChangeAspect="1" noChangeArrowheads="1"/>
                     </pic:cNvPicPr>
@@ -1308,7 +1410,7 @@
                   <pic:spPr bwMode="auto">
                     <a:xfrm>
                       <a:off x="0" y="0"/>
-                      <a:ext cx="3089910" cy="2719070"/>
+                      <a:ext cx="2609392" cy="1256970"/>
                     </a:xfrm>
                     <a:prstGeom prst="rect">
                       <a:avLst/>
@@ -1353,7 +1455,19 @@
         <w:rPr>
           <w:lang w:val="en-US"/>
         </w:rPr>
-        <w:t>Other models are still in the testing stage such as ANN and other boosted tree classifiers. Currently, the methods aren’t providing better accuracy as expected. The comparison of prediction values against the testing data for ANN is provided below.</w:t>
+        <w:t>The evaluation of extreme gradient boost regressor is depicted using below plot where the predicted and test values are compared</w:t>
+      </w:r>
+      <w:r>
+        <w:rPr>
+          <w:lang w:val="en-US"/>
+        </w:rPr>
+        <w:t>.</w:t>
+      </w:r>
+      <w:r>
+        <w:rPr>
+          <w:lang w:val="en-US"/>
+        </w:rPr>
+        <w:t xml:space="preserve"> It is also giving higher accuracies almost near to linear regression and r2 score is also almost similar to the linear regression.</w:t>
       </w:r>
     </w:p>
     <w:p>
@@ -1370,10 +1484,10 @@
           <w:noProof/>
         </w:rPr>
         <w:drawing>
-          <wp:inline distT="0" distB="0" distL="0" distR="0" wp14:anchorId="1CB878C9" wp14:editId="4A106510">
-            <wp:extent cx="2776292" cy="1371600"/>
-            <wp:effectExtent l="0" t="0" r="5080" b="0"/>
-            <wp:docPr id="9" name="Picture 9"/>
+          <wp:inline distT="0" distB="0" distL="0" distR="0" wp14:anchorId="3576A9F4" wp14:editId="38707130">
+            <wp:extent cx="2198370" cy="1082017"/>
+            <wp:effectExtent l="0" t="0" r="0" b="4445"/>
+            <wp:docPr id="3" name="Picture 3"/>
             <wp:cNvGraphicFramePr>
               <a:graphicFrameLocks xmlns:a="http://purl.oclc.org/ooxml/drawingml/main" noChangeAspect="1"/>
             </wp:cNvGraphicFramePr>
@@ -1381,7 +1495,7 @@
               <a:graphicData uri="http://purl.oclc.org/ooxml/drawingml/picture">
                 <pic:pic xmlns:pic="http://purl.oclc.org/ooxml/drawingml/picture">
                   <pic:nvPicPr>
-                    <pic:cNvPr id="0" name="Picture 7"/>
+                    <pic:cNvPr id="0" name="Picture 3"/>
                     <pic:cNvPicPr>
                       <a:picLocks noChangeAspect="1" noChangeArrowheads="1"/>
                     </pic:cNvPicPr>
@@ -1402,7 +1516,7 @@
                   <pic:spPr bwMode="auto">
                     <a:xfrm>
                       <a:off x="0" y="0"/>
-                      <a:ext cx="2803810" cy="1385195"/>
+                      <a:ext cx="2206607" cy="1086071"/>
                     </a:xfrm>
                     <a:prstGeom prst="rect">
                       <a:avLst/>
@@ -1459,7 +1573,25 @@
         <w:rPr>
           <w:lang w:val="en-US"/>
         </w:rPr>
-        <w:t>As it is seen that the predicted values aren’t better than expected from the accuracy value it is clear that the models such as XG boost aren’t preferable even though they are better at classification of the data.</w:t>
+        <w:t xml:space="preserve">As it </w:t>
+      </w:r>
+      <w:r>
+        <w:rPr>
+          <w:lang w:val="en-US"/>
+        </w:rPr>
+        <w:t xml:space="preserve">turns out the regression techniques either linear regression or XG Boost regression are able to predict the stock value with </w:t>
+      </w:r>
+      <w:r>
+        <w:rPr>
+          <w:lang w:val="en-US"/>
+        </w:rPr>
+        <w:t>higher accuracies</w:t>
+      </w:r>
+      <w:r>
+        <w:rPr>
+          <w:lang w:val="en-US"/>
+        </w:rPr>
+        <w:t>.</w:t>
       </w:r>
     </w:p>
     <w:p>
@@ -1474,7 +1606,128 @@
         <w:rPr>
           <w:lang w:val="en-US"/>
         </w:rPr>
-        <w:t>The ANN has the minimum loss compared to the linear regression. As the neural networks divide the data into batches for each batch of data the prediction loss is getting reduced, which helps in getting less MSE for overall data.</w:t>
+        <w:t>The ANN has the minimum loss compared to</w:t>
+      </w:r>
+      <w:r>
+        <w:rPr>
+          <w:lang w:val="en-US"/>
+        </w:rPr>
+        <w:t xml:space="preserve"> </w:t>
+      </w:r>
+      <w:r>
+        <w:rPr>
+          <w:lang w:val="en-US"/>
+        </w:rPr>
+        <w:t>the</w:t>
+      </w:r>
+      <w:r>
+        <w:rPr>
+          <w:lang w:val="en-US"/>
+        </w:rPr>
+        <w:t xml:space="preserve"> </w:t>
+      </w:r>
+      <w:r>
+        <w:rPr>
+          <w:lang w:val="en-US"/>
+        </w:rPr>
+        <w:t>regression</w:t>
+      </w:r>
+      <w:r>
+        <w:rPr>
+          <w:lang w:val="en-US"/>
+        </w:rPr>
+        <w:t xml:space="preserve"> models</w:t>
+      </w:r>
+      <w:r>
+        <w:rPr>
+          <w:lang w:val="en-US"/>
+        </w:rPr>
+        <w:t>. As the neural networks divide the data into batches for each batch of data the prediction loss is getting reduced, which helps in getting less MSE for overall data.</w:t>
+      </w:r>
+      <w:r>
+        <w:rPr>
+          <w:lang w:val="en-US"/>
+        </w:rPr>
+        <w:t xml:space="preserve"> Still the ANN isn’t able to get better accuracy than regression models which is around 70%.</w:t>
+      </w:r>
+    </w:p>
+    <w:p>
+      <w:pPr>
+        <w:pStyle w:val="BodyText"/>
+        <w:ind w:firstLine="0pt"/>
+        <w:jc w:val="center"/>
+        <w:rPr>
+          <w:lang w:val="en-US"/>
+        </w:rPr>
+      </w:pPr>
+      <w:r>
+        <w:rPr>
+          <w:noProof/>
+        </w:rPr>
+        <w:drawing>
+          <wp:inline distT="0" distB="0" distL="0" distR="0" wp14:anchorId="360BDF1B" wp14:editId="217640FA">
+            <wp:extent cx="2124056" cy="1670522"/>
+            <wp:effectExtent l="0" t="0" r="0" b="6350"/>
+            <wp:docPr id="4" name="Picture 4"/>
+            <wp:cNvGraphicFramePr>
+              <a:graphicFrameLocks xmlns:a="http://purl.oclc.org/ooxml/drawingml/main" noChangeAspect="1"/>
+            </wp:cNvGraphicFramePr>
+            <a:graphic xmlns:a="http://purl.oclc.org/ooxml/drawingml/main">
+              <a:graphicData uri="http://purl.oclc.org/ooxml/drawingml/picture">
+                <pic:pic xmlns:pic="http://purl.oclc.org/ooxml/drawingml/picture">
+                  <pic:nvPicPr>
+                    <pic:cNvPr id="0" name="Picture 1"/>
+                    <pic:cNvPicPr>
+                      <a:picLocks noChangeAspect="1" noChangeArrowheads="1"/>
+                    </pic:cNvPicPr>
+                  </pic:nvPicPr>
+                  <pic:blipFill>
+                    <a:blip r:embed="rId14" cstate="print">
+                      <a:extLst>
+                        <a:ext uri="{28A0092B-C50C-407E-A947-70E740481C1C}">
+                          <a14:useLocalDpi xmlns:a14="http://schemas.microsoft.com/office/drawing/2010/main" val="0"/>
+                        </a:ext>
+                      </a:extLst>
+                    </a:blip>
+                    <a:srcRect/>
+                    <a:stretch>
+                      <a:fillRect/>
+                    </a:stretch>
+                  </pic:blipFill>
+                  <pic:spPr bwMode="auto">
+                    <a:xfrm>
+                      <a:off x="0" y="0"/>
+                      <a:ext cx="2184345" cy="1717938"/>
+                    </a:xfrm>
+                    <a:prstGeom prst="rect">
+                      <a:avLst/>
+                    </a:prstGeom>
+                    <a:noFill/>
+                    <a:ln>
+                      <a:noFill/>
+                    </a:ln>
+                  </pic:spPr>
+                </pic:pic>
+              </a:graphicData>
+            </a:graphic>
+          </wp:inline>
+        </w:drawing>
+      </w:r>
+    </w:p>
+    <w:p>
+      <w:pPr>
+        <w:pStyle w:val="BodyText"/>
+        <w:ind w:firstLine="0pt"/>
+        <w:jc w:val="center"/>
+        <w:rPr>
+          <w:lang w:val="en-US"/>
+        </w:rPr>
+      </w:pPr>
+      <w:r>
+        <w:rPr>
+          <w:lang w:val="en-US"/>
+        </w:rPr>
+        <w:t>Fig. 6. Comparison of Accuracies</w:t>
       </w:r>
     </w:p>
     <w:p>
@@ -1510,13 +1763,7 @@
         <w:rPr>
           <w:lang w:val="en-US"/>
         </w:rPr>
-        <w:t xml:space="preserve">Our project is better than the current system which is available in the market, still, there are a few limitations that </w:t>
-      </w:r>
-      <w:r>
-        <w:rPr>
-          <w:lang w:val="en-US"/>
-        </w:rPr>
-        <w:t>can be fixed to better the system. As we are dealing with larger datasets, we cannot predict the closing value of all company stocks at a time. If we are interested in a specific company, we can check for that stock value. Hence for further improvement, we are striving to modify the project in such a way it shall increase the accuracy at a time able to analyze and give better predictions.</w:t>
+        <w:t>Our project is better than the current system which is available in the market, still, there are a few limitations that can be fixed to better the system. As we are dealing with larger datasets, we cannot predict the closing value of all company stocks at a time. If we are interested in a specific company, we can check for that stock value. Hence for further improvement, we are striving to modify the project in such a way it shall increase the accuracy at a time able to analyze and give better predictions.</w:t>
       </w:r>
     </w:p>
     <w:p>
@@ -1533,10 +1780,58 @@
         <w:jc w:val="both"/>
       </w:pPr>
       <w:r>
-        <w:t>From this project, we are analyzing the stock data and can predict the closing value of the various company stocks. As it turns out that the stock dataset is a continuous and linearly dependent data the linear regression model can predict the values with higher accuracies even with outliers in the dataset. But by using the ANN model we can decrease the error. But the classification model which we used the XG Boost model isn’t predicting with good accuracy so we would like to conclude that the ensemble learning isn’t good for the prediction of stock value but regression and neural networks can be preferred as they are getting less error/high accuracy.</w:t>
+        <w:t>From this project, we are analyzing the stock data and can predict the closing value of the various company stocks. As it turns out that the stock dataset is a continuous and linearly dependent data the regression model</w:t>
+      </w:r>
+      <w:r>
+        <w:t>s</w:t>
+      </w:r>
+      <w:r>
+        <w:t xml:space="preserve"> can predict the values with higher accuracies even with outliers in the dataset. </w:t>
+      </w:r>
+      <w:r>
+        <w:t>B</w:t>
+      </w:r>
+      <w:r>
+        <w:t xml:space="preserve">y using the ANN </w:t>
+      </w:r>
+      <w:r>
+        <w:t>model,</w:t>
+      </w:r>
+      <w:r>
+        <w:t xml:space="preserve"> we can decrease the error</w:t>
+      </w:r>
+      <w:r>
+        <w:t>,</w:t>
       </w:r>
       <w:r>
         <w:t xml:space="preserve"> </w:t>
+      </w:r>
+      <w:r>
+        <w:t>but</w:t>
+      </w:r>
+      <w:r>
+        <w:t xml:space="preserve"> </w:t>
+      </w:r>
+      <w:r>
+        <w:t>the</w:t>
+      </w:r>
+      <w:r>
+        <w:t xml:space="preserve"> accuracy </w:t>
+      </w:r>
+      <w:r>
+        <w:t>is less compared to regression models. S</w:t>
+      </w:r>
+      <w:r>
+        <w:t>o</w:t>
+      </w:r>
+      <w:r>
+        <w:t>,</w:t>
+      </w:r>
+      <w:r>
+        <w:t xml:space="preserve"> we would like to conclude that the </w:t>
+      </w:r>
+      <w:r>
+        <w:t>regression models are better to forecast the stock value and maintaining less risk, so that the system can fulfill the actual scope in the market.</w:t>
       </w:r>
     </w:p>
     <w:p>

</xml_diff>